<commit_message>
Ricerca e sviluppo per l'algoritmo di routing
</commit_message>
<xml_diff>
--- a/Documentazione/RequisitiChethoo.docx
+++ b/Documentazione/RequisitiChethoo.docx
@@ -915,15 +915,7 @@
       </w:r>
       <w:r>
         <w:br/>
-        <w:t xml:space="preserve">L’obbiettivo della piattaforma è quello di dare uno spazio ai commercianti in cui possano esibire le loro inserzioni ma che a differenza di </w:t>
-      </w:r>
-      <w:proofErr w:type="spellStart"/>
-      <w:r>
-        <w:t>autoscout</w:t>
-      </w:r>
-      <w:proofErr w:type="spellEnd"/>
-      <w:r>
-        <w:t xml:space="preserve"> 24 o subito, questo spazio ne risalti la loro immagine e il loro potenziale, lasciando nella memoria del potenziale acquirente il ricordo del nome del commerciante, e non eventualmente del sito.</w:t>
+        <w:t>L’obbiettivo della piattaforma è quello di dare uno spazio ai commercianti in cui possano esibire le loro inserzioni ma che a differenza di autoscout 24 o subito, questo spazio ne risalti la loro immagine e il loro potenziale, lasciando nella memoria del potenziale acquirente il ricordo del nome del commerciante, e non eventualmente del sito.</w:t>
       </w:r>
       <w:r>
         <w:br/>
@@ -934,31 +926,7 @@
       </w:r>
       <w:r>
         <w:br/>
-        <w:t xml:space="preserve">è necessaria la creazione di un metodo di autentificazione, sia per gli utenti normali che per le aziende. Il metodo di autentificazione deve essere fatto tramite email e password, sono escluse modalità come </w:t>
-      </w:r>
-      <w:proofErr w:type="spellStart"/>
-      <w:r>
-        <w:t>oauth</w:t>
-      </w:r>
-      <w:proofErr w:type="spellEnd"/>
-      <w:r>
-        <w:t xml:space="preserve"> </w:t>
-      </w:r>
-      <w:proofErr w:type="spellStart"/>
-      <w:r>
-        <w:t>google</w:t>
-      </w:r>
-      <w:proofErr w:type="spellEnd"/>
-      <w:r>
-        <w:t xml:space="preserve"> o </w:t>
-      </w:r>
-      <w:proofErr w:type="spellStart"/>
-      <w:r>
-        <w:t>facebook</w:t>
-      </w:r>
-      <w:proofErr w:type="spellEnd"/>
-      <w:r>
-        <w:t>.</w:t>
+        <w:t>è necessaria la creazione di un metodo di autentificazione, sia per gli utenti normali che per le aziende. Il metodo di autentificazione deve essere fatto tramite email e password, sono escluse modalità come oauth google o facebook.</w:t>
       </w:r>
       <w:r>
         <w:br/>
@@ -1006,15 +974,7 @@
       </w:r>
       <w:r>
         <w:br/>
-        <w:t xml:space="preserve">Deve essere presente un sistema </w:t>
-      </w:r>
-      <w:proofErr w:type="spellStart"/>
-      <w:r>
-        <w:t>Analistics</w:t>
-      </w:r>
-      <w:proofErr w:type="spellEnd"/>
-      <w:r>
-        <w:t xml:space="preserve"> per i commercianti.</w:t>
+        <w:t>Deve essere presente un sistema Analistics per i commercianti.</w:t>
       </w:r>
       <w:r>
         <w:br/>
@@ -1066,15 +1026,7 @@
       </w:r>
       <w:r>
         <w:br/>
-        <w:t xml:space="preserve">è necessario memorizzare la località o il </w:t>
-      </w:r>
-      <w:proofErr w:type="spellStart"/>
-      <w:r>
-        <w:t>cap</w:t>
-      </w:r>
-      <w:proofErr w:type="spellEnd"/>
-      <w:r>
-        <w:t xml:space="preserve">, in modo da poter reindirizzare le sue ricerche verso inserzioni </w:t>
+        <w:t xml:space="preserve">è necessario memorizzare la località o il cap, in modo da poter reindirizzare le sue ricerche verso inserzioni </w:t>
       </w:r>
       <w:r>
         <w:t>in ordine di vicinanza.</w:t>
@@ -1093,31 +1045,15 @@
       </w:r>
       <w:r>
         <w:br/>
-        <w:t xml:space="preserve">Il metodo di autentificazione alla piattaforma è comunque tramite </w:t>
-      </w:r>
-      <w:proofErr w:type="gramStart"/>
-      <w:r>
-        <w:t>email</w:t>
-      </w:r>
-      <w:proofErr w:type="gramEnd"/>
-      <w:r>
-        <w:t xml:space="preserve"> e password.</w:t>
-      </w:r>
-      <w:r>
-        <w:br/>
-      </w:r>
-    </w:p>
-    <w:p>
-      <w:r>
-        <w:t xml:space="preserve">Il terzo tipo di utente deve essere l’amministratore della piattaforma, la sua </w:t>
-      </w:r>
-      <w:proofErr w:type="spellStart"/>
-      <w:r>
-        <w:t>main</w:t>
-      </w:r>
-      <w:proofErr w:type="spellEnd"/>
-      <w:r>
-        <w:t xml:space="preserve"> page per l’autentificazione è diversa, e ha un processo di autentificazione diverso.</w:t>
+        <w:t>Il metodo di autentificazione alla piattaforma è comunque tramite email e password.</w:t>
+      </w:r>
+      <w:r>
+        <w:br/>
+      </w:r>
+    </w:p>
+    <w:p>
+      <w:r>
+        <w:t>Il terzo tipo di utente deve essere l’amministratore della piattaforma, la sua main page per l’autentificazione è diversa, e ha un processo di autentificazione diverso.</w:t>
       </w:r>
       <w:r>
         <w:br/>
@@ -1142,15 +1078,7 @@
     </w:p>
     <w:p>
       <w:r>
-        <w:t xml:space="preserve">Amministratore, </w:t>
-      </w:r>
-      <w:proofErr w:type="spellStart"/>
-      <w:r>
-        <w:t>Admin</w:t>
-      </w:r>
-      <w:proofErr w:type="spellEnd"/>
-      <w:r>
-        <w:t>.</w:t>
+        <w:t>Amministratore, Admin.</w:t>
       </w:r>
     </w:p>
     <w:p/>
@@ -1226,15 +1154,7 @@
     </w:p>
     <w:p>
       <w:r>
-        <w:t xml:space="preserve">Nel pannello di controllo il commerciante deve essere in grado di inserire, modificare o eliminare inserzioni, è una pagina che solamente il commerciante riesce ad accedere, qui devono essere presenti informazioni riguardo alle </w:t>
-      </w:r>
-      <w:proofErr w:type="spellStart"/>
-      <w:r>
-        <w:t>Analistics</w:t>
-      </w:r>
-      <w:proofErr w:type="spellEnd"/>
-      <w:r>
-        <w:t xml:space="preserve"> e inoltre </w:t>
+        <w:t xml:space="preserve">Nel pannello di controllo il commerciante deve essere in grado di inserire, modificare o eliminare inserzioni, è una pagina che solamente il commerciante riesce ad accedere, qui devono essere presenti informazioni riguardo alle Analistics e inoltre </w:t>
       </w:r>
       <w:r>
         <w:t>deve essere in grado da qui di gestire a sottoscrizione ai pacchetti in abbonamento della piattaforma.</w:t>
@@ -1242,15 +1162,7 @@
     </w:p>
     <w:p>
       <w:r>
-        <w:t xml:space="preserve">Gli abbonamenti possono essere di </w:t>
-      </w:r>
-      <w:proofErr w:type="gramStart"/>
-      <w:r>
-        <w:t>vari forma</w:t>
-      </w:r>
-      <w:proofErr w:type="gramEnd"/>
-      <w:r>
-        <w:t>, sono di durata mensile, e possono ricevere pagamento semestrale o annuale.</w:t>
+        <w:t>Gli abbonamenti possono essere di vari forma, sono di durata mensile, e possono ricevere pagamento semestrale o annuale.</w:t>
       </w:r>
       <w:r>
         <w:br/>
@@ -1299,15 +1211,7 @@
       </w:r>
       <w:r>
         <w:br/>
-        <w:t xml:space="preserve">Il commerciante nel processo di creazione della inserzione deve solamente selezionare da delle tendine </w:t>
-      </w:r>
-      <w:proofErr w:type="spellStart"/>
-      <w:r>
-        <w:t>multivalore</w:t>
-      </w:r>
-      <w:proofErr w:type="spellEnd"/>
-      <w:r>
-        <w:t xml:space="preserve"> il modello/marca della autovettura, immettere altri dati tecnici (è necessario la loro parametrizzazione in quanto non li si può raggruppare sotto dettagli), infine è possibile inserire una descrizione testuale riguardante l’annuncio.</w:t>
+        <w:t>Il commerciante nel processo di creazione della inserzione deve solamente selezionare da delle tendine multivalore il modello/marca della autovettura, immettere altri dati tecnici (è necessario la loro parametrizzazione in quanto non li si può raggruppare sotto dettagli), infine è possibile inserire una descrizione testuale riguardante l’annuncio.</w:t>
       </w:r>
     </w:p>
     <w:p>
@@ -1326,15 +1230,7 @@
         <w:t xml:space="preserve"> cose come il colore grafico dell’annuncio oppure </w:t>
       </w:r>
       <w:r>
-        <w:t xml:space="preserve">la </w:t>
-      </w:r>
-      <w:proofErr w:type="spellStart"/>
-      <w:r>
-        <w:t>contrassegnazione</w:t>
-      </w:r>
-      <w:proofErr w:type="spellEnd"/>
-      <w:r>
-        <w:t xml:space="preserve"> dell’annuncio con messaggi personalizzati.</w:t>
+        <w:t>la contrassegnazione dell’annuncio con messaggi personalizzati.</w:t>
       </w:r>
       <w:r>
         <w:t xml:space="preserve"> </w:t>
@@ -1342,31 +1238,7 @@
     </w:p>
     <w:p>
       <w:r>
-        <w:t xml:space="preserve">Un annuncio può essere successivamente modificato, in ogni momento, variando il prezzo </w:t>
-      </w:r>
-      <w:proofErr w:type="gramStart"/>
-      <w:r>
-        <w:t>del articolo</w:t>
-      </w:r>
-      <w:proofErr w:type="gramEnd"/>
-      <w:r>
-        <w:t xml:space="preserve"> come più si preferisce, o mostrando messaggi promozionali come “10% sconto” </w:t>
-      </w:r>
-      <w:proofErr w:type="spellStart"/>
-      <w:r>
-        <w:t>etc</w:t>
-      </w:r>
-      <w:proofErr w:type="spellEnd"/>
-      <w:r>
-        <w:t xml:space="preserve"> </w:t>
-      </w:r>
-      <w:proofErr w:type="spellStart"/>
-      <w:r>
-        <w:t>etc</w:t>
-      </w:r>
-      <w:proofErr w:type="spellEnd"/>
-      <w:r>
-        <w:t>, e infine l’annuncio potrà essere eliminato in ogni momento.</w:t>
+        <w:t>Un annuncio può essere successivamente modificato, in ogni momento, variando il prezzo del articolo come più si preferisce, o mostrando messaggi promozionali come “10% sconto” etc etc, e infine l’annuncio potrà essere eliminato in ogni momento.</w:t>
       </w:r>
     </w:p>
     <w:p>
@@ -1396,15 +1268,7 @@
     </w:p>
     <w:p>
       <w:r>
-        <w:t xml:space="preserve">La pagina di ricerca deve essere la </w:t>
-      </w:r>
-      <w:proofErr w:type="spellStart"/>
-      <w:r>
-        <w:t>main</w:t>
-      </w:r>
-      <w:proofErr w:type="spellEnd"/>
-      <w:r>
-        <w:t xml:space="preserve"> page, la prima cosa che si visualizza sul sito, deve essere simile ad autoscout24.</w:t>
+        <w:t>La pagina di ricerca deve essere la main page, la prima cosa che si visualizza sul sito, deve essere simile ad autoscout24.</w:t>
       </w:r>
     </w:p>
     <w:p>
@@ -1479,27 +1343,11 @@
       </w:r>
       <w:r>
         <w:br/>
-        <w:t xml:space="preserve">Come prima idea si è pensato di utilizzare </w:t>
-      </w:r>
-      <w:proofErr w:type="spellStart"/>
-      <w:r>
-        <w:t>Stripe</w:t>
-      </w:r>
-      <w:proofErr w:type="spellEnd"/>
-      <w:r>
-        <w:t xml:space="preserve"> come API e sistema di pagamento, in modo da garantire ai commercianti l’utilizzo della carta di credito.</w:t>
-      </w:r>
-      <w:r>
-        <w:br/>
-        <w:t xml:space="preserve">è escluso il sistema di pagamento </w:t>
-      </w:r>
-      <w:proofErr w:type="spellStart"/>
-      <w:r>
-        <w:t>paypal</w:t>
-      </w:r>
-      <w:proofErr w:type="spellEnd"/>
-      <w:r>
-        <w:t>.</w:t>
+        <w:t>Come prima idea si è pensato di utilizzare Stripe come API e sistema di pagamento, in modo da garantire ai commercianti l’utilizzo della carta di credito.</w:t>
+      </w:r>
+      <w:r>
+        <w:br/>
+        <w:t>è escluso il sistema di pagamento paypal.</w:t>
       </w:r>
     </w:p>
     <w:p>
@@ -1513,28 +1361,12 @@
     </w:p>
     <w:p>
       <w:r>
-        <w:t xml:space="preserve">In prima battuta devono essere garantiti 2 metodi di pagamento, appunto tramite </w:t>
-      </w:r>
-      <w:proofErr w:type="spellStart"/>
-      <w:r>
-        <w:t>stripe</w:t>
-      </w:r>
-      <w:proofErr w:type="spellEnd"/>
-      <w:r>
-        <w:t xml:space="preserve"> e tramite bonifico bancario.</w:t>
-      </w:r>
-    </w:p>
-    <w:p>
-      <w:r>
-        <w:t xml:space="preserve">Il primo è un metodo che permette al commerciante di utilizzare carte di credito, è necessario realizzare un database in grado di memorizzare le informazioni necessarie al funzionamento delle API di </w:t>
-      </w:r>
-      <w:proofErr w:type="spellStart"/>
-      <w:r>
-        <w:t>stripe</w:t>
-      </w:r>
-      <w:proofErr w:type="spellEnd"/>
-      <w:r>
-        <w:t>.</w:t>
+        <w:t>In prima battuta devono essere garantiti 2 metodi di pagamento, appunto tramite stripe e tramite bonifico bancario.</w:t>
+      </w:r>
+    </w:p>
+    <w:p>
+      <w:r>
+        <w:t>Il primo è un metodo che permette al commerciante di utilizzare carte di credito, è necessario realizzare un database in grado di memorizzare le informazioni necessarie al funzionamento delle API di stripe.</w:t>
       </w:r>
       <w:r>
         <w:br/>
@@ -1579,15 +1411,7 @@
       </w:r>
       <w:r>
         <w:br/>
-        <w:t>è L’</w:t>
-      </w:r>
-      <w:proofErr w:type="spellStart"/>
-      <w:r>
-        <w:t>admin</w:t>
-      </w:r>
-      <w:proofErr w:type="spellEnd"/>
-      <w:r>
-        <w:t xml:space="preserve"> che deve essere in grado di immettere questi annunci.</w:t>
+        <w:t>è L’admin che deve essere in grado di immettere questi annunci.</w:t>
       </w:r>
     </w:p>
     <w:p>
@@ -1618,23 +1442,7 @@
       </w:r>
       <w:r>
         <w:br/>
-        <w:t xml:space="preserve">è previsto infatti l’utilizzo di PHP, </w:t>
-      </w:r>
-      <w:proofErr w:type="spellStart"/>
-      <w:r>
-        <w:t>Javascript</w:t>
-      </w:r>
-      <w:proofErr w:type="spellEnd"/>
-      <w:r>
-        <w:t xml:space="preserve"> (</w:t>
-      </w:r>
-      <w:proofErr w:type="spellStart"/>
-      <w:r>
-        <w:t>Jquery</w:t>
-      </w:r>
-      <w:proofErr w:type="spellEnd"/>
-      <w:r>
-        <w:t>), Html, Bootstrap.</w:t>
+        <w:t>è previsto infatti l’utilizzo di PHP, Javascript (Jquery), Html, Bootstrap.</w:t>
       </w:r>
       <w:r>
         <w:br/>
@@ -1642,124 +1450,20 @@
       </w:r>
       <w:r>
         <w:br/>
-        <w:t xml:space="preserve">Il </w:t>
-      </w:r>
-      <w:proofErr w:type="spellStart"/>
-      <w:r>
-        <w:t>backend</w:t>
-      </w:r>
-      <w:proofErr w:type="spellEnd"/>
-      <w:r>
-        <w:t xml:space="preserve"> sarà fatto in PHP.</w:t>
-      </w:r>
-      <w:r>
-        <w:br/>
-        <w:t xml:space="preserve">Il </w:t>
-      </w:r>
-      <w:proofErr w:type="spellStart"/>
-      <w:r>
-        <w:t>backend</w:t>
-      </w:r>
-      <w:proofErr w:type="spellEnd"/>
-      <w:r>
-        <w:t xml:space="preserve"> si occuperà di fornire le </w:t>
-      </w:r>
-      <w:proofErr w:type="spellStart"/>
-      <w:r>
-        <w:t>View</w:t>
-      </w:r>
-      <w:proofErr w:type="spellEnd"/>
-      <w:r>
-        <w:t xml:space="preserve"> (in HTML) e i dati dei modelli nelle </w:t>
-      </w:r>
-      <w:proofErr w:type="spellStart"/>
-      <w:r>
-        <w:t>view</w:t>
-      </w:r>
-      <w:proofErr w:type="spellEnd"/>
-      <w:r>
-        <w:t xml:space="preserve"> (in JSON).</w:t>
-      </w:r>
-      <w:r>
-        <w:br/>
-        <w:t xml:space="preserve">Il </w:t>
-      </w:r>
-      <w:proofErr w:type="spellStart"/>
-      <w:r>
-        <w:t>frontend</w:t>
-      </w:r>
-      <w:proofErr w:type="spellEnd"/>
-      <w:r>
-        <w:t xml:space="preserve"> sarà fatto in HTML, </w:t>
-      </w:r>
-      <w:proofErr w:type="spellStart"/>
-      <w:r>
-        <w:t>temeplatizzato</w:t>
-      </w:r>
-      <w:proofErr w:type="spellEnd"/>
-      <w:r>
-        <w:t xml:space="preserve"> tramite </w:t>
-      </w:r>
-      <w:proofErr w:type="spellStart"/>
-      <w:r>
-        <w:t>Boostrap</w:t>
-      </w:r>
-      <w:proofErr w:type="spellEnd"/>
-      <w:r>
-        <w:t>.</w:t>
-      </w:r>
-    </w:p>
-    <w:p>
-      <w:r>
-        <w:t xml:space="preserve">Una </w:t>
-      </w:r>
-      <w:proofErr w:type="spellStart"/>
-      <w:r>
-        <w:t>view</w:t>
-      </w:r>
-      <w:proofErr w:type="spellEnd"/>
-      <w:r>
-        <w:t xml:space="preserve"> deve solo contenere il codice HTML contenete le </w:t>
-      </w:r>
-      <w:proofErr w:type="spellStart"/>
-      <w:r>
-        <w:t>View</w:t>
-      </w:r>
-      <w:proofErr w:type="spellEnd"/>
-      <w:r>
-        <w:t xml:space="preserve">, appunto i diversi componenti della pagina; Abbinata alla </w:t>
-      </w:r>
-      <w:proofErr w:type="spellStart"/>
-      <w:r>
-        <w:t>view</w:t>
-      </w:r>
-      <w:proofErr w:type="spellEnd"/>
-      <w:r>
-        <w:t xml:space="preserve"> ci sarà il codice </w:t>
-      </w:r>
-      <w:proofErr w:type="spellStart"/>
-      <w:r>
-        <w:t>javascript</w:t>
-      </w:r>
-      <w:proofErr w:type="spellEnd"/>
-      <w:r>
-        <w:t xml:space="preserve"> (interpretabile come controller), il quale codice </w:t>
-      </w:r>
-      <w:proofErr w:type="spellStart"/>
-      <w:r>
-        <w:t>javascript</w:t>
-      </w:r>
-      <w:proofErr w:type="spellEnd"/>
-      <w:r>
-        <w:t xml:space="preserve"> si occuperà di chiedere al </w:t>
-      </w:r>
-      <w:proofErr w:type="spellStart"/>
-      <w:r>
-        <w:t>backend</w:t>
-      </w:r>
-      <w:proofErr w:type="spellEnd"/>
-      <w:r>
-        <w:t xml:space="preserve"> le informazioni necessarie da riempire nella pagina.</w:t>
+        <w:t>Il backend sarà fatto in PHP.</w:t>
+      </w:r>
+      <w:r>
+        <w:br/>
+        <w:t>Il backend si occuperà di fornire le View (in HTML) e i dati dei modelli nelle view (in JSON).</w:t>
+      </w:r>
+      <w:r>
+        <w:br/>
+        <w:t>Il frontend sarà fatto in HTML, temeplatizzato tramite Boostrap.</w:t>
+      </w:r>
+    </w:p>
+    <w:p>
+      <w:r>
+        <w:t>Una view deve solo contenere il codice HTML contenete le View, appunto i diversi componenti della pagina; Abbinata alla view ci sarà il codice javascript (interpretabile come controller), il quale codice javascript si occuperà di chiedere al backend le informazioni necessarie da riempire nella pagina.</w:t>
       </w:r>
       <w:r>
         <w:br/>
@@ -1768,23 +1472,7 @@
     </w:p>
     <w:p>
       <w:r>
-        <w:t xml:space="preserve">È importante non mischiare il ruolo del </w:t>
-      </w:r>
-      <w:proofErr w:type="spellStart"/>
-      <w:r>
-        <w:t>backend</w:t>
-      </w:r>
-      <w:proofErr w:type="spellEnd"/>
-      <w:r>
-        <w:t xml:space="preserve"> e del </w:t>
-      </w:r>
-      <w:proofErr w:type="spellStart"/>
-      <w:r>
-        <w:t>frontend</w:t>
-      </w:r>
-      <w:proofErr w:type="spellEnd"/>
-      <w:r>
-        <w:t>.</w:t>
+        <w:t>È importante non mischiare il ruolo del backend e del frontend.</w:t>
       </w:r>
       <w:r>
         <w:br/>
@@ -1796,146 +1484,33 @@
       </w:r>
       <w:r>
         <w:br/>
-      </w:r>
-      <w:proofErr w:type="spellStart"/>
-      <w:r>
-        <w:t>Backend</w:t>
-      </w:r>
-      <w:proofErr w:type="spellEnd"/>
-      <w:r>
-        <w:t xml:space="preserve"> fornisce le </w:t>
-      </w:r>
-      <w:proofErr w:type="spellStart"/>
-      <w:r>
-        <w:t>View</w:t>
-      </w:r>
-      <w:proofErr w:type="spellEnd"/>
-      <w:r>
-        <w:t>, contenente solo il codice HTML</w:t>
-      </w:r>
-      <w:r>
-        <w:t xml:space="preserve"> per i vai componenti della pagina, come i box degli annunci, la </w:t>
-      </w:r>
-      <w:proofErr w:type="spellStart"/>
-      <w:r>
-        <w:t>navbar</w:t>
-      </w:r>
-      <w:proofErr w:type="spellEnd"/>
-      <w:r>
-        <w:t xml:space="preserve">, </w:t>
-      </w:r>
-      <w:proofErr w:type="spellStart"/>
-      <w:r>
-        <w:t>etc</w:t>
-      </w:r>
-      <w:proofErr w:type="spellEnd"/>
-      <w:r>
-        <w:t xml:space="preserve"> etc.</w:t>
-      </w:r>
-      <w:r>
-        <w:br/>
-        <w:t xml:space="preserve">Viene fornito anche un codice </w:t>
-      </w:r>
-      <w:proofErr w:type="spellStart"/>
-      <w:r>
-        <w:t>javascript</w:t>
-      </w:r>
-      <w:proofErr w:type="spellEnd"/>
-      <w:r>
-        <w:t xml:space="preserve"> assieme al HTML.</w:t>
+        <w:t>Backend fornisce le View, contenente solo il codice HTML</w:t>
+      </w:r>
+      <w:r>
+        <w:t xml:space="preserve"> per i vai componenti della pagina, come i box degli annunci, la navbar, etc etc.</w:t>
+      </w:r>
+      <w:r>
+        <w:br/>
+        <w:t>Viene fornito anche un codice javascript assieme al HTML.</w:t>
       </w:r>
     </w:p>
     <w:p>
       <w:r>
         <w:lastRenderedPageBreak/>
-        <w:t xml:space="preserve">Il codice </w:t>
-      </w:r>
-      <w:proofErr w:type="spellStart"/>
-      <w:r>
-        <w:t>javascript</w:t>
-      </w:r>
-      <w:proofErr w:type="spellEnd"/>
-      <w:r>
-        <w:t xml:space="preserve"> viene eseguito, viene chiesto al </w:t>
-      </w:r>
-      <w:proofErr w:type="spellStart"/>
-      <w:proofErr w:type="gramStart"/>
-      <w:r>
-        <w:t>backend</w:t>
-      </w:r>
-      <w:proofErr w:type="spellEnd"/>
-      <w:r>
-        <w:t xml:space="preserve"> infatti</w:t>
-      </w:r>
-      <w:proofErr w:type="gramEnd"/>
-      <w:r>
-        <w:t xml:space="preserve"> alcuni dati riguardanti i parametri di ricerca immessi precedentemente.</w:t>
-      </w:r>
-    </w:p>
-    <w:p>
-      <w:proofErr w:type="gramStart"/>
-      <w:r>
-        <w:t xml:space="preserve">Il </w:t>
-      </w:r>
-      <w:proofErr w:type="spellStart"/>
-      <w:r>
-        <w:t>backend</w:t>
-      </w:r>
-      <w:proofErr w:type="spellEnd"/>
-      <w:r>
-        <w:t xml:space="preserve"> dopo aver interrogato il database,</w:t>
-      </w:r>
-      <w:proofErr w:type="gramEnd"/>
-      <w:r>
-        <w:t xml:space="preserve"> fornisce i dati richiesti, i quali in questo esempio sono i vari annunci trovati.</w:t>
-      </w:r>
-      <w:r>
-        <w:br/>
-        <w:t xml:space="preserve">I dati ricevuti dal </w:t>
-      </w:r>
-      <w:proofErr w:type="spellStart"/>
-      <w:r>
-        <w:t>frontend</w:t>
-      </w:r>
-      <w:proofErr w:type="spellEnd"/>
-      <w:r>
-        <w:t xml:space="preserve"> vengono immessi nei vari modelli e nelle varie </w:t>
-      </w:r>
-      <w:proofErr w:type="spellStart"/>
-      <w:r>
-        <w:t>View</w:t>
-      </w:r>
-      <w:proofErr w:type="spellEnd"/>
-      <w:r>
-        <w:t>, inserendo appunto del testo nel codice HTML.</w:t>
-      </w:r>
-      <w:r>
-        <w:br/>
-        <w:t xml:space="preserve">Successivamente le varie interazioni sulla pagina, non dovranno richiedere le </w:t>
-      </w:r>
-      <w:proofErr w:type="spellStart"/>
-      <w:r>
-        <w:t>view</w:t>
-      </w:r>
-      <w:proofErr w:type="spellEnd"/>
-      <w:r>
-        <w:t xml:space="preserve"> e i modelli, ma infatti sarà solo necessario ripetere più richieste al </w:t>
-      </w:r>
-      <w:proofErr w:type="spellStart"/>
-      <w:r>
-        <w:t>backend</w:t>
-      </w:r>
-      <w:proofErr w:type="spellEnd"/>
-      <w:r>
-        <w:t xml:space="preserve"> Dati, e aggiornare la </w:t>
-      </w:r>
-      <w:proofErr w:type="spellStart"/>
-      <w:r>
-        <w:t>view</w:t>
-      </w:r>
-      <w:proofErr w:type="spellEnd"/>
-      <w:r>
-        <w:t xml:space="preserve"> con i nuovi dati.</w:t>
+        <w:t>Il codice javascript viene eseguito, viene chiesto al backend infatti alcuni dati riguardanti i parametri di ricerca immessi precedentemente.</w:t>
+      </w:r>
+    </w:p>
+    <w:p>
+      <w:r>
+        <w:t>Il backend dopo aver interrogato il database, fornisce i dati richiesti, i quali in questo esempio sono i vari annunci trovati.</w:t>
+      </w:r>
+      <w:r>
+        <w:br/>
+        <w:t>I dati ricevuti dal frontend vengono immessi nei vari modelli e nelle varie View, inserendo appunto del testo nel codice HTML.</w:t>
+      </w:r>
+      <w:r>
+        <w:br/>
+        <w:t>Successivamente le varie interazioni sulla pagina, non dovranno richiedere le view e i modelli, ma infatti sarà solo necessario ripetere più richieste al backend Dati, e aggiornare la view con i nuovi dati.</w:t>
       </w:r>
     </w:p>
     <w:p>
@@ -1947,15 +1522,7 @@
       </w:r>
       <w:r>
         <w:br/>
-        <w:t xml:space="preserve">Le criticità di seguire un modello del genere sono varie, sarebbe molto più facile seguire standard e modelli predefiniti come </w:t>
-      </w:r>
-      <w:proofErr w:type="spellStart"/>
-      <w:r>
-        <w:t>React</w:t>
-      </w:r>
-      <w:proofErr w:type="spellEnd"/>
-      <w:r>
-        <w:t xml:space="preserve"> o il modello MVC.</w:t>
+        <w:t>Le criticità di seguire un modello del genere sono varie, sarebbe molto più facile seguire standard e modelli predefiniti come React o il modello MVC.</w:t>
       </w:r>
       <w:r>
         <w:br/>
@@ -1971,27 +1538,11 @@
       </w:r>
       <w:r>
         <w:br/>
-        <w:t xml:space="preserve">Seguendo l’esempio di prima, un utente quando fa una ricerca , implicitamente chiede la </w:t>
-      </w:r>
-      <w:proofErr w:type="spellStart"/>
-      <w:r>
-        <w:t>View</w:t>
-      </w:r>
-      <w:proofErr w:type="spellEnd"/>
-      <w:r>
-        <w:t xml:space="preserve"> della pagina dei risultati, ma chiede anche i dati con cui riempire la suddetta pagina.</w:t>
-      </w:r>
-      <w:r>
-        <w:br/>
-        <w:t xml:space="preserve">Un approccio sbagliato che si può prendere è passare al codice PHP i dettagli della ricerca, e poi il codice PHP deve costruire un codice </w:t>
-      </w:r>
-      <w:proofErr w:type="spellStart"/>
-      <w:r>
-        <w:t>javascript</w:t>
-      </w:r>
-      <w:proofErr w:type="spellEnd"/>
-      <w:r>
-        <w:t xml:space="preserve"> , che esegua poi successivamente una richiesta dei dati.</w:t>
+        <w:t>Seguendo l’esempio di prima, un utente quando fa una ricerca , implicitamente chiede la View della pagina dei risultati, ma chiede anche i dati con cui riempire la suddetta pagina.</w:t>
+      </w:r>
+      <w:r>
+        <w:br/>
+        <w:t>Un approccio sbagliato che si può prendere è passare al codice PHP i dettagli della ricerca, e poi il codice PHP deve costruire un codice javascript , che esegua poi successivamente una richiesta dei dati.</w:t>
       </w:r>
       <w:r>
         <w:br/>
@@ -1999,62 +1550,22 @@
       </w:r>
       <w:r>
         <w:br/>
-        <w:t xml:space="preserve">Ci sono varie soluzioni a questo problema, una tra molte è quella di unire la pagina della ricerca alla pagina della visualizzazione dei risultati, avendo già le VIEW a disposizione, non si deve chiedere al </w:t>
-      </w:r>
-      <w:proofErr w:type="spellStart"/>
-      <w:r>
-        <w:t>backend</w:t>
-      </w:r>
-      <w:proofErr w:type="spellEnd"/>
-      <w:r>
-        <w:t xml:space="preserve"> una nuova </w:t>
-      </w:r>
-      <w:proofErr w:type="spellStart"/>
-      <w:r>
-        <w:t>View</w:t>
-      </w:r>
-      <w:proofErr w:type="spellEnd"/>
-      <w:r>
-        <w:t xml:space="preserve"> , si devono solo chiedere dei dati, e si devono solo mostrare.</w:t>
-      </w:r>
-      <w:r>
-        <w:br/>
-        <w:t xml:space="preserve">è un approccio usato nelle </w:t>
-      </w:r>
-      <w:proofErr w:type="spellStart"/>
-      <w:r>
-        <w:t>webapp</w:t>
-      </w:r>
-      <w:proofErr w:type="spellEnd"/>
-      <w:r>
-        <w:t>.</w:t>
-      </w:r>
-      <w:r>
-        <w:br/>
-      </w:r>
-      <w:r>
-        <w:br/>
-        <w:t xml:space="preserve">Un altro approccio ancora potrebbe essere quello di utilizzare le URI per esplicitare eventualmente dopo i dati da chiedere al </w:t>
-      </w:r>
-      <w:proofErr w:type="spellStart"/>
-      <w:r>
-        <w:t>backend</w:t>
-      </w:r>
-      <w:proofErr w:type="spellEnd"/>
-      <w:r>
-        <w:t>.</w:t>
-      </w:r>
-      <w:r>
-        <w:br/>
-        <w:t xml:space="preserve">Oppure un altro approccio ancora è quello di fare due richieste separate, una alla </w:t>
-      </w:r>
-      <w:proofErr w:type="spellStart"/>
-      <w:r>
-        <w:t>view</w:t>
-      </w:r>
-      <w:proofErr w:type="spellEnd"/>
-      <w:r>
-        <w:t xml:space="preserve"> e una ai dati, e successivamente unirle.</w:t>
+        <w:t>Ci sono varie soluzioni a questo problema, una tra molte è quella di unire la pagina della ricerca alla pagina della visualizzazione dei risultati, avendo già le VIEW a disposizione, non si deve chiedere al backend una nuova View , si devono solo chiedere dei dati, e si devono solo mostrare.</w:t>
+      </w:r>
+      <w:r>
+        <w:br/>
+        <w:t>è un approccio usato nelle webapp.</w:t>
+      </w:r>
+      <w:r>
+        <w:br/>
+      </w:r>
+      <w:r>
+        <w:br/>
+        <w:t>Un altro approccio ancora potrebbe essere quello di utilizzare le URI per esplicitare eventualmente dopo i dati da chiedere al backend.</w:t>
+      </w:r>
+      <w:r>
+        <w:br/>
+        <w:t>Oppure un altro approccio ancora è quello di fare due richieste separate, una alla view e una ai dati, e successivamente unirle.</w:t>
       </w:r>
     </w:p>
     <w:p/>
@@ -2071,15 +1582,7 @@
     </w:p>
     <w:p>
       <w:r>
-        <w:t xml:space="preserve">Necessaria la creazione di una vetrina , stile prodotti promozionali </w:t>
-      </w:r>
-      <w:proofErr w:type="spellStart"/>
-      <w:r>
-        <w:t>amazon</w:t>
-      </w:r>
-      <w:proofErr w:type="spellEnd"/>
-      <w:r>
-        <w:t xml:space="preserve"> prime</w:t>
+        <w:t>Necessaria la creazione di una vetrina , stile prodotti promozionali amazon prime</w:t>
       </w:r>
     </w:p>
     <w:p/>
@@ -2102,23 +1605,7 @@
         </w:numPr>
       </w:pPr>
       <w:r>
-        <w:t xml:space="preserve">Creare un sistema di </w:t>
-      </w:r>
-      <w:proofErr w:type="spellStart"/>
-      <w:r>
-        <w:t>subdomain</w:t>
-      </w:r>
-      <w:proofErr w:type="spellEnd"/>
-      <w:r>
-        <w:t xml:space="preserve"> </w:t>
-      </w:r>
-      <w:proofErr w:type="spellStart"/>
-      <w:r>
-        <w:t>Wildcard</w:t>
-      </w:r>
-      <w:proofErr w:type="spellEnd"/>
-      <w:r>
-        <w:t xml:space="preserve"> con Aruba/Apache</w:t>
+        <w:t>Creare un sistema di subdomain Wildcard con Aruba/Apache</w:t>
       </w:r>
     </w:p>
     <w:p>
@@ -2130,15 +1617,7 @@
         </w:numPr>
       </w:pPr>
       <w:r>
-        <w:t xml:space="preserve">Creare un sistema di </w:t>
-      </w:r>
-      <w:proofErr w:type="spellStart"/>
-      <w:r>
-        <w:t>routing</w:t>
-      </w:r>
-      <w:proofErr w:type="spellEnd"/>
-      <w:r>
-        <w:t xml:space="preserve"> in base al sottodominio e in base ai parametri dopo /</w:t>
+        <w:t>Creare un sistema di routing in base al sottodominio e in base ai parametri dopo /</w:t>
       </w:r>
     </w:p>
     <w:p>
@@ -2185,13 +1664,8 @@
           <w:numId w:val="1"/>
         </w:numPr>
       </w:pPr>
-      <w:proofErr w:type="spellStart"/>
-      <w:r>
-        <w:t>Emailing</w:t>
-      </w:r>
-      <w:proofErr w:type="spellEnd"/>
-      <w:r>
-        <w:t xml:space="preserve"> List</w:t>
+      <w:r>
+        <w:t>Emailing List</w:t>
       </w:r>
       <w:r>
         <w:t>/newsletter</w:t>
@@ -2232,6 +1706,18 @@
       <w:r>
         <w:lastRenderedPageBreak/>
         <w:t>Gestione efficace del caricamento e della memorizzazione delle immagini</w:t>
+      </w:r>
+    </w:p>
+    <w:p>
+      <w:pPr>
+        <w:pStyle w:val="Paragrafoelenco"/>
+        <w:numPr>
+          <w:ilvl w:val="0"/>
+          <w:numId w:val="1"/>
+        </w:numPr>
+      </w:pPr>
+      <w:r>
+        <w:t>Gestione del database dei veicoli</w:t>
       </w:r>
     </w:p>
     <w:sectPr>

</xml_diff>